<commit_message>
adding cantos manuscript updates
</commit_message>
<xml_diff>
--- a/Paper/supplementary files/Condition_MeSH_Term_Comparison.docx
+++ b/Paper/supplementary files/Condition_MeSH_Term_Comparison.docx
@@ -10,30 +10,6 @@
           <w:lang w:val="en-US"/>
         </w:rPr>
       </w:pPr>
-      <w:r>
-        <w:rPr>
-          <w:b/>
-          <w:bCs/>
-          <w:lang w:val="en-US"/>
-        </w:rPr>
-        <w:t xml:space="preserve">Supplementary </w:t>
-      </w:r>
-      <w:r>
-        <w:rPr>
-          <w:b/>
-          <w:bCs/>
-          <w:lang w:val="en-US"/>
-        </w:rPr>
-        <w:t>Table</w:t>
-      </w:r>
-      <w:r>
-        <w:rPr>
-          <w:b/>
-          <w:bCs/>
-          <w:lang w:val="en-US"/>
-        </w:rPr>
-        <w:t xml:space="preserve"> S1: </w:t>
-      </w:r>
       <w:r>
         <w:rPr>
           <w:lang w:val="en-US"/>
@@ -743,7 +719,25 @@
                 <w:szCs w:val="20"/>
                 <w:lang w:val="en-US"/>
               </w:rPr>
-              <w:t xml:space="preserve"> cell carcinoma of head and </w:t>
+              <w:t xml:space="preserve"> ce</w:t>
+            </w:r>
+            <w:proofErr w:type="spellStart"/>
+            <w:r>
+              <w:rPr>
+                <w:sz w:val="20"/>
+                <w:szCs w:val="20"/>
+                <w:lang w:val="en-US"/>
+              </w:rPr>
+              <w:t>ll carcinoma of he</w:t>
+            </w:r>
+            <w:proofErr w:type="spellEnd"/>
+            <w:r>
+              <w:rPr>
+                <w:sz w:val="20"/>
+                <w:szCs w:val="20"/>
+                <w:lang w:val="en-US"/>
+              </w:rPr>
+              <w:t xml:space="preserve">ad and </w:t>
             </w:r>
             <w:proofErr w:type="spellStart"/>
             <w:r>

</xml_diff>